<commit_message>
lieve correzione specifica casi
</commit_message>
<xml_diff>
--- a/Documenti_Finiti/Documento_Specifica_casi_uso.docx
+++ b/Documenti_Finiti/Documento_Specifica_casi_uso.docx
@@ -1385,7 +1385,7 @@
               </wp:anchor>
             </w:drawing>
           </mc:Choice>
-          <mc:Fallback xmlns:mv="urn:schemas-microsoft-com:mac:vml" xmlns:mo="http://schemas.microsoft.com/office/mac/office/2008/main">
+          <mc:Fallback xmlns:mo="http://schemas.microsoft.com/office/mac/office/2008/main" xmlns:mv="urn:schemas-microsoft-com:mac:vml">
             <w:pict>
               <v:shapetype w14:anchorId="66E90859" id="_x0000_t202" coordsize="21600,21600" o:spt="202" path="m0,0l0,21600,21600,21600,21600,0xe">
                 <v:stroke joinstyle="miter"/>
@@ -1703,8 +1703,6 @@
       <w:r>
         <w:t xml:space="preserve">e i vari problemi </w:t>
       </w:r>
-      <w:bookmarkStart w:id="0" w:name="_GoBack"/>
-      <w:bookmarkEnd w:id="0"/>
       <w:r>
         <w:t>oltre a sovrintendere il lavoro degli operatori.</w:t>
       </w:r>
@@ -2086,7 +2084,7 @@
           <w:b/>
           <w:u w:val="single"/>
         </w:rPr>
-        <w:t>Utilizzo portale web</w:t>
+        <w:t>Gestione utenti e problemi</w:t>
       </w:r>
     </w:p>
     <w:p>
@@ -2524,7 +2522,6 @@
           <w:b/>
           <w:bCs/>
           <w:u w:val="single"/>
-          <w:lang w:val="en-US"/>
         </w:rPr>
       </w:pPr>
       <w:proofErr w:type="spellStart"/>
@@ -2558,6 +2555,17 @@
         <w:t>utenti</w:t>
       </w:r>
       <w:proofErr w:type="spellEnd"/>
+      <w:r>
+        <w:rPr>
+          <w:b/>
+          <w:bCs/>
+          <w:u w:val="single"/>
+          <w:lang w:val="en-US"/>
+        </w:rPr>
+        <w:t xml:space="preserve"> e problemi</w:t>
+      </w:r>
+      <w:bookmarkStart w:id="0" w:name="_GoBack"/>
+      <w:bookmarkEnd w:id="0"/>
       <w:r>
         <w:rPr>
           <w:b/>
@@ -4855,7 +4863,7 @@
 </file>
 
 <file path=customXml/itemProps1.xml><?xml version="1.0" encoding="utf-8"?>
-<ds:datastoreItem xmlns:ds="http://schemas.openxmlformats.org/officeDocument/2006/customXml" ds:itemID="{FF0E6FCD-9120-4C7F-8B52-22CDEC649CC3}">
+<ds:datastoreItem xmlns:ds="http://schemas.openxmlformats.org/officeDocument/2006/customXml" ds:itemID="{47CCC87C-AA65-4968-848A-15A3C449FBEB}">
   <ds:schemaRefs>
     <ds:schemaRef ds:uri="http://schemas.openxmlformats.org/officeDocument/2006/bibliography"/>
   </ds:schemaRefs>

</xml_diff>